<commit_message>
Update Trabajo Práctico Grupal 9.docx
Agrega capturas de Queries nº2 y nº3
</commit_message>
<xml_diff>
--- a/Trabajo Práctico Grupal 9.docx
+++ b/Trabajo Práctico Grupal 9.docx
@@ -1,6 +1,6 @@
 
 <file path=word/document.xml><?xml version="1.0" encoding="utf-8"?>
-<w:document xmlns:wpc="http://schemas.microsoft.com/office/word/2010/wordprocessingCanvas" xmlns:cx="http://schemas.microsoft.com/office/drawing/2014/chartex" xmlns:cx1="http://schemas.microsoft.com/office/drawing/2015/9/8/chartex" xmlns:cx2="http://schemas.microsoft.com/office/drawing/2015/10/21/chartex" xmlns:cx3="http://schemas.microsoft.com/office/drawing/2016/5/9/chartex" xmlns:cx4="http://schemas.microsoft.com/office/drawing/2016/5/10/chartex" xmlns:cx5="http://schemas.microsoft.com/office/drawing/2016/5/11/chartex" xmlns:cx6="http://schemas.microsoft.com/office/drawing/2016/5/12/chartex" xmlns:cx7="http://schemas.microsoft.com/office/drawing/2016/5/13/chartex" xmlns:cx8="http://schemas.microsoft.com/office/drawing/2016/5/14/chartex" xmlns:mc="http://schemas.openxmlformats.org/markup-compatibility/2006" xmlns:aink="http://schemas.microsoft.com/office/drawing/2016/ink" xmlns:am3d="http://schemas.microsoft.com/office/drawing/2017/model3d" xmlns:o="urn:schemas-microsoft-com:office:office" xmlns:oel="http://schemas.microsoft.com/office/2019/extlst" xmlns:r="http://schemas.openxmlformats.org/officeDocument/2006/relationships" xmlns:m="http://schemas.openxmlformats.org/officeDocument/2006/math" xmlns:v="urn:schemas-microsoft-com:vml" xmlns:wp14="http://schemas.microsoft.com/office/word/2010/wordprocessingDrawing" xmlns:wp="http://schemas.openxmlformats.org/drawingml/2006/wordprocessingDrawing" xmlns:w10="urn:schemas-microsoft-com:office:word" xmlns:w="http://schemas.openxmlformats.org/wordprocessingml/2006/main" xmlns:w14="http://schemas.microsoft.com/office/word/2010/wordml" xmlns:w15="http://schemas.microsoft.com/office/word/2012/wordml" xmlns:w16cex="http://schemas.microsoft.com/office/word/2018/wordml/cex" xmlns:w16cid="http://schemas.microsoft.com/office/word/2016/wordml/cid" xmlns:w16="http://schemas.microsoft.com/office/word/2018/wordml" xmlns:w16du="http://schemas.microsoft.com/office/word/2023/wordml/word16du" xmlns:w16sdtdh="http://schemas.microsoft.com/office/word/2020/wordml/sdtdatahash" xmlns:w16se="http://schemas.microsoft.com/office/word/2015/wordml/symex" xmlns:wpg="http://schemas.microsoft.com/office/word/2010/wordprocessingGroup" xmlns:wpi="http://schemas.microsoft.com/office/word/2010/wordprocessingInk" xmlns:wne="http://schemas.microsoft.com/office/word/2006/wordml" xmlns:wps="http://schemas.microsoft.com/office/word/2010/wordprocessingShape" mc:Ignorable="w14 w15 w16se w16cid w16 w16cex w16sdtdh w16du wp14">
+<w:document xmlns:wpc="http://schemas.microsoft.com/office/word/2010/wordprocessingCanvas" xmlns:cx="http://schemas.microsoft.com/office/drawing/2014/chartex" xmlns:mc="http://schemas.openxmlformats.org/markup-compatibility/2006" xmlns:o="urn:schemas-microsoft-com:office:office" xmlns:r="http://schemas.openxmlformats.org/officeDocument/2006/relationships" xmlns:m="http://schemas.openxmlformats.org/officeDocument/2006/math" xmlns:v="urn:schemas-microsoft-com:vml" xmlns:wp14="http://schemas.microsoft.com/office/word/2010/wordprocessingDrawing" xmlns:wp="http://schemas.openxmlformats.org/drawingml/2006/wordprocessingDrawing" xmlns:w10="urn:schemas-microsoft-com:office:word" xmlns:w="http://schemas.openxmlformats.org/wordprocessingml/2006/main" xmlns:w14="http://schemas.microsoft.com/office/word/2010/wordml" xmlns:w15="http://schemas.microsoft.com/office/word/2012/wordml" xmlns:w16se="http://schemas.microsoft.com/office/word/2015/wordml/symex" xmlns:wpg="http://schemas.microsoft.com/office/word/2010/wordprocessingGroup" xmlns:wpi="http://schemas.microsoft.com/office/word/2010/wordprocessingInk" xmlns:wne="http://schemas.microsoft.com/office/word/2006/wordml" xmlns:wps="http://schemas.microsoft.com/office/word/2010/wordprocessingShape" mc:Ignorable="w14 w15 w16se wp14">
   <w:body>
     <w:p>
       <w:pPr>
@@ -42,7 +42,15 @@
     <w:p/>
     <w:p>
       <w:r>
-        <w:t>Diseña un modelo de base de datos para una aplicación de gestión de pedidos en línea. El modelo debe incluir no más de 4 tablas para representar la información esencial del sistema. Debe haber una tabla para almacenar los clientes, con campos como ID de cliente, nombre, dirección y correo electrónico. Otra tabla debe representar los productos disponibles para el pedido, con campos como ID de producto, nombre, descripción y precio. Además, necesitamos una tabla para los pedidos, que incluya campos como ID de pedido, fecha, ID de cliente y estado del pedido. Por último, considera una tabla para los detalles de los pedidos, que contenga campos como ID de pedido, ID de producto y cantidad. Diseña las relaciones adecuadas entre las tablas para reflejar la relación entre los clientes, los productos y los pedidos, teniendo en cuenta la cardinalidad de cada relación. Llama a tu tutor a la sala para que valide el modelo que armaron con tu equipo.</w:t>
+        <w:t xml:space="preserve">Diseña un modelo de base de datos para una aplicación de gestión de pedidos en línea. El modelo debe incluir no más de 4 tablas para representar la información esencial del sistema. Debe haber una tabla para almacenar los clientes, con campos como ID de cliente, nombre, dirección y correo electrónico. Otra tabla debe representar los productos disponibles para el pedido, con campos como ID de producto, nombre, descripción y precio. Además, necesitamos una tabla para los pedidos, que incluya campos como ID de pedido, fecha, ID de cliente y estado del pedido. Por último, considera una tabla para los detalles de los pedidos, que contenga campos como ID de pedido, ID de producto y cantidad. Diseña las relaciones adecuadas entre las tablas para reflejar la relación entre los clientes, los productos y los pedidos, teniendo en cuenta la </w:t>
+      </w:r>
+      <w:proofErr w:type="spellStart"/>
+      <w:r>
+        <w:t>cardinalidad</w:t>
+      </w:r>
+      <w:proofErr w:type="spellEnd"/>
+      <w:r>
+        <w:t xml:space="preserve"> de cada relación. Llama a tu tutor a la sala para que valide el modelo que armaron con tu equipo.</w:t>
       </w:r>
     </w:p>
     <w:p/>
@@ -83,6 +91,7 @@
       <w:r>
         <w:rPr>
           <w:noProof/>
+          <w:lang w:val="es-419" w:eastAsia="es-419"/>
         </w:rPr>
         <w:drawing>
           <wp:inline distT="0" distB="0" distL="0" distR="0" wp14:anchorId="040B00C2" wp14:editId="1CD02A7E">
@@ -100,7 +109,7 @@
                     <pic:cNvPicPr/>
                   </pic:nvPicPr>
                   <pic:blipFill>
-                    <a:blip r:embed="rId4"/>
+                    <a:blip r:embed="rId5"/>
                     <a:stretch>
                       <a:fillRect/>
                     </a:stretch>
@@ -124,57 +133,217 @@
     <w:p/>
     <w:p/>
     <w:p/>
-    <w:p/>
-    <w:p/>
-    <w:p/>
-    <w:p/>
-    <w:p/>
-    <w:p/>
-    <w:p/>
-    <w:p/>
-    <w:p>
-      <w:pPr>
-        <w:rPr>
-          <w:sz w:val="32"/>
-          <w:szCs w:val="32"/>
-        </w:rPr>
-      </w:pPr>
+    <w:p>
+      <w:pPr>
+        <w:rPr>
+          <w:rFonts w:ascii="Roboto" w:hAnsi="Roboto"/>
+          <w:sz w:val="32"/>
+          <w:szCs w:val="32"/>
+        </w:rPr>
+      </w:pPr>
+      <w:proofErr w:type="gramStart"/>
       <w:r>
         <w:rPr>
-          <w:sz w:val="32"/>
-          <w:szCs w:val="32"/>
-        </w:rPr>
-        <w:lastRenderedPageBreak/>
-        <w:t xml:space="preserve">Capturas </w:t>
+          <w:rFonts w:ascii="Roboto" w:hAnsi="Roboto"/>
+          <w:sz w:val="32"/>
+          <w:szCs w:val="32"/>
+        </w:rPr>
+        <w:t>Captura</w:t>
       </w:r>
       <w:r>
         <w:rPr>
-          <w:sz w:val="32"/>
-          <w:szCs w:val="32"/>
-        </w:rPr>
-        <w:t>: Ariel Zurita</w:t>
+          <w:rFonts w:ascii="Roboto" w:hAnsi="Roboto"/>
+          <w:sz w:val="32"/>
+          <w:szCs w:val="32"/>
+        </w:rPr>
+        <w:t xml:space="preserve"> </w:t>
       </w:r>
-    </w:p>
-    <w:p>
-      <w:pPr>
-        <w:rPr>
-          <w:sz w:val="32"/>
-          <w:szCs w:val="32"/>
-        </w:rPr>
-      </w:pPr>
-    </w:p>
-    <w:p>
-      <w:pPr>
-        <w:rPr>
-          <w:sz w:val="32"/>
-          <w:szCs w:val="32"/>
-        </w:rPr>
-      </w:pPr>
       <w:r>
         <w:rPr>
+          <w:rFonts w:ascii="Roboto" w:hAnsi="Roboto"/>
+          <w:sz w:val="32"/>
+          <w:szCs w:val="32"/>
+        </w:rPr>
+        <w:t>:</w:t>
+      </w:r>
+      <w:proofErr w:type="gramEnd"/>
+      <w:r>
+        <w:rPr>
+          <w:rFonts w:ascii="Roboto" w:hAnsi="Roboto"/>
+          <w:sz w:val="32"/>
+          <w:szCs w:val="32"/>
+        </w:rPr>
+        <w:t xml:space="preserve"> Ariel Zurita</w:t>
+      </w:r>
+    </w:p>
+    <w:p>
+      <w:pPr>
+        <w:rPr>
+          <w:sz w:val="32"/>
+          <w:szCs w:val="32"/>
+        </w:rPr>
+      </w:pPr>
+    </w:p>
+    <w:p>
+      <w:pPr>
+        <w:rPr>
+          <w:sz w:val="32"/>
+          <w:szCs w:val="32"/>
+        </w:rPr>
+      </w:pPr>
+    </w:p>
+    <w:p>
+      <w:pPr>
+        <w:rPr>
+          <w:sz w:val="32"/>
+          <w:szCs w:val="32"/>
+        </w:rPr>
+      </w:pPr>
+    </w:p>
+    <w:p>
+      <w:pPr>
+        <w:rPr>
+          <w:sz w:val="32"/>
+          <w:szCs w:val="32"/>
+        </w:rPr>
+      </w:pPr>
+    </w:p>
+    <w:p>
+      <w:pPr>
+        <w:rPr>
+          <w:sz w:val="32"/>
+          <w:szCs w:val="32"/>
+        </w:rPr>
+      </w:pPr>
+    </w:p>
+    <w:p>
+      <w:pPr>
+        <w:rPr>
+          <w:sz w:val="32"/>
+          <w:szCs w:val="32"/>
+        </w:rPr>
+      </w:pPr>
+    </w:p>
+    <w:p>
+      <w:pPr>
+        <w:rPr>
+          <w:sz w:val="32"/>
+          <w:szCs w:val="32"/>
+        </w:rPr>
+      </w:pPr>
+    </w:p>
+    <w:p>
+      <w:pPr>
+        <w:rPr>
+          <w:sz w:val="32"/>
+          <w:szCs w:val="32"/>
+        </w:rPr>
+      </w:pPr>
+      <w:r>
+        <w:rPr>
+          <w:sz w:val="32"/>
+          <w:szCs w:val="32"/>
+        </w:rPr>
+        <w:lastRenderedPageBreak/>
+        <w:t>QUERIES:</w:t>
+      </w:r>
+    </w:p>
+    <w:p>
+      <w:pPr>
+        <w:rPr>
+          <w:sz w:val="32"/>
+          <w:szCs w:val="32"/>
+        </w:rPr>
+      </w:pPr>
+    </w:p>
+    <w:p>
+      <w:pPr>
+        <w:numPr>
+          <w:ilvl w:val="0"/>
+          <w:numId w:val="8"/>
+        </w:numPr>
+        <w:shd w:val="clear" w:color="auto" w:fill="FFFFFF"/>
+        <w:spacing w:before="100" w:beforeAutospacing="1" w:after="100" w:afterAutospacing="1" w:line="240" w:lineRule="auto"/>
+        <w:rPr>
+          <w:rFonts w:ascii="Roboto" w:eastAsia="Times New Roman" w:hAnsi="Roboto" w:cs="Times New Roman"/>
+          <w:color w:val="000000"/>
+          <w:kern w:val="0"/>
+          <w:sz w:val="24"/>
+          <w:szCs w:val="24"/>
+          <w:lang w:val="es-419" w:eastAsia="es-419"/>
+          <w14:ligatures w14:val="none"/>
+        </w:rPr>
+      </w:pPr>
+      <w:r>
+        <w:rPr>
+          <w:rFonts w:ascii="Roboto" w:eastAsia="Times New Roman" w:hAnsi="Roboto" w:cs="Times New Roman"/>
+          <w:color w:val="000000"/>
+          <w:kern w:val="0"/>
+          <w:sz w:val="24"/>
+          <w:szCs w:val="24"/>
+          <w:lang w:val="es-419" w:eastAsia="es-419"/>
+          <w14:ligatures w14:val="none"/>
+        </w:rPr>
+        <w:t>Proyecte nombre y correo electrónico de todos sus clientes.</w:t>
+      </w:r>
+    </w:p>
+    <w:p>
+      <w:pPr>
+        <w:pStyle w:val="Prrafodelista"/>
+        <w:rPr>
+          <w:rFonts w:ascii="Roboto" w:hAnsi="Roboto"/>
+          <w:sz w:val="32"/>
+          <w:szCs w:val="32"/>
+        </w:rPr>
+      </w:pPr>
+      <w:proofErr w:type="gramStart"/>
+      <w:r>
+        <w:rPr>
+          <w:rFonts w:ascii="Roboto" w:hAnsi="Roboto"/>
+          <w:sz w:val="32"/>
+          <w:szCs w:val="32"/>
+        </w:rPr>
+        <w:t>Captura</w:t>
+      </w:r>
+      <w:r>
+        <w:rPr>
+          <w:rFonts w:ascii="Roboto" w:hAnsi="Roboto"/>
+          <w:sz w:val="32"/>
+          <w:szCs w:val="32"/>
+        </w:rPr>
+        <w:t xml:space="preserve"> :</w:t>
+      </w:r>
+      <w:proofErr w:type="gramEnd"/>
+      <w:r>
+        <w:rPr>
+          <w:rFonts w:ascii="Roboto" w:hAnsi="Roboto"/>
+          <w:sz w:val="32"/>
+          <w:szCs w:val="32"/>
+        </w:rPr>
+        <w:t xml:space="preserve"> Ariel Zurita</w:t>
+      </w:r>
+    </w:p>
+    <w:p>
+      <w:pPr>
+        <w:rPr>
+          <w:sz w:val="32"/>
+          <w:szCs w:val="32"/>
+        </w:rPr>
+      </w:pPr>
+    </w:p>
+    <w:p>
+      <w:pPr>
+        <w:rPr>
+          <w:sz w:val="32"/>
+          <w:szCs w:val="32"/>
+        </w:rPr>
+      </w:pPr>
+      <w:r>
+        <w:rPr>
           <w:noProof/>
           <w:sz w:val="32"/>
           <w:szCs w:val="32"/>
+          <w:lang w:val="es-419" w:eastAsia="es-419"/>
         </w:rPr>
         <w:drawing>
           <wp:inline distT="0" distB="0" distL="0" distR="0" wp14:anchorId="6AE30CE5" wp14:editId="40EEA2C0">
@@ -192,7 +361,7 @@
                     <pic:cNvPicPr/>
                   </pic:nvPicPr>
                   <pic:blipFill>
-                    <a:blip r:embed="rId5"/>
+                    <a:blip r:embed="rId6"/>
                     <a:stretch>
                       <a:fillRect/>
                     </a:stretch>
@@ -263,6 +432,327 @@
     </w:p>
     <w:p>
       <w:pPr>
+        <w:pStyle w:val="Prrafodelista"/>
+        <w:numPr>
+          <w:ilvl w:val="0"/>
+          <w:numId w:val="11"/>
+        </w:numPr>
+        <w:shd w:val="clear" w:color="auto" w:fill="FFFFFF"/>
+        <w:spacing w:before="100" w:beforeAutospacing="1" w:after="100" w:afterAutospacing="1" w:line="240" w:lineRule="auto"/>
+        <w:contextualSpacing w:val="0"/>
+        <w:rPr>
+          <w:rFonts w:ascii="Roboto" w:eastAsia="Times New Roman" w:hAnsi="Roboto" w:cs="Times New Roman"/>
+          <w:vanish/>
+          <w:color w:val="000000"/>
+          <w:kern w:val="0"/>
+          <w:sz w:val="24"/>
+          <w:szCs w:val="24"/>
+          <w:lang w:val="es-419" w:eastAsia="es-419"/>
+          <w14:ligatures w14:val="none"/>
+        </w:rPr>
+      </w:pPr>
+    </w:p>
+    <w:p>
+      <w:pPr>
+        <w:numPr>
+          <w:ilvl w:val="0"/>
+          <w:numId w:val="11"/>
+        </w:numPr>
+        <w:shd w:val="clear" w:color="auto" w:fill="FFFFFF"/>
+        <w:spacing w:before="100" w:beforeAutospacing="1" w:after="100" w:afterAutospacing="1" w:line="240" w:lineRule="auto"/>
+        <w:rPr>
+          <w:rFonts w:ascii="Roboto" w:eastAsia="Times New Roman" w:hAnsi="Roboto" w:cs="Times New Roman"/>
+          <w:color w:val="000000"/>
+          <w:kern w:val="0"/>
+          <w:sz w:val="24"/>
+          <w:szCs w:val="24"/>
+          <w:lang w:val="es-419" w:eastAsia="es-419"/>
+          <w14:ligatures w14:val="none"/>
+        </w:rPr>
+      </w:pPr>
+      <w:r>
+        <w:rPr>
+          <w:rFonts w:ascii="Roboto" w:eastAsia="Times New Roman" w:hAnsi="Roboto" w:cs="Times New Roman"/>
+          <w:color w:val="000000"/>
+          <w:kern w:val="0"/>
+          <w:sz w:val="24"/>
+          <w:szCs w:val="24"/>
+          <w:lang w:val="es-419" w:eastAsia="es-419"/>
+          <w14:ligatures w14:val="none"/>
+        </w:rPr>
+        <w:t>Seleccione o filtre todos los campos de productos con precios superiores a $500.0</w:t>
+      </w:r>
+    </w:p>
+    <w:p>
+      <w:pPr>
+        <w:shd w:val="clear" w:color="auto" w:fill="FFFFFF"/>
+        <w:spacing w:before="100" w:beforeAutospacing="1" w:after="100" w:afterAutospacing="1" w:line="240" w:lineRule="auto"/>
+        <w:ind w:left="720"/>
+        <w:rPr>
+          <w:rFonts w:ascii="Roboto" w:eastAsia="Times New Roman" w:hAnsi="Roboto" w:cs="Times New Roman"/>
+          <w:color w:val="000000"/>
+          <w:kern w:val="0"/>
+          <w:sz w:val="24"/>
+          <w:szCs w:val="24"/>
+          <w:lang w:val="es-419" w:eastAsia="es-419"/>
+          <w14:ligatures w14:val="none"/>
+        </w:rPr>
+      </w:pPr>
+      <w:r>
+        <w:rPr>
+          <w:rFonts w:ascii="Roboto" w:eastAsia="Times New Roman" w:hAnsi="Roboto" w:cs="Times New Roman"/>
+          <w:color w:val="000000"/>
+          <w:kern w:val="0"/>
+          <w:sz w:val="24"/>
+          <w:szCs w:val="24"/>
+          <w:lang w:val="es-419" w:eastAsia="es-419"/>
+          <w14:ligatures w14:val="none"/>
+        </w:rPr>
+        <w:br/>
+      </w:r>
+      <w:r>
+        <w:rPr>
+          <w:rFonts w:ascii="Roboto" w:eastAsia="Times New Roman" w:hAnsi="Roboto" w:cs="Times New Roman"/>
+          <w:color w:val="000000"/>
+          <w:kern w:val="0"/>
+          <w:sz w:val="24"/>
+          <w:szCs w:val="24"/>
+          <w:lang w:val="es-419" w:eastAsia="es-419"/>
+          <w14:ligatures w14:val="none"/>
+        </w:rPr>
+        <w:t>Captura: Agustin Jofre</w:t>
+      </w:r>
+      <w:r>
+        <w:rPr>
+          <w:rFonts w:ascii="Roboto" w:eastAsia="Times New Roman" w:hAnsi="Roboto" w:cs="Times New Roman"/>
+          <w:color w:val="000000"/>
+          <w:kern w:val="0"/>
+          <w:sz w:val="24"/>
+          <w:szCs w:val="24"/>
+          <w:lang w:val="es-419" w:eastAsia="es-419"/>
+          <w14:ligatures w14:val="none"/>
+        </w:rPr>
+        <w:br/>
+      </w:r>
+    </w:p>
+    <w:p>
+      <w:pPr>
+        <w:shd w:val="clear" w:color="auto" w:fill="FFFFFF"/>
+        <w:spacing w:before="100" w:beforeAutospacing="1" w:after="100" w:afterAutospacing="1" w:line="240" w:lineRule="auto"/>
+        <w:ind w:left="720"/>
+        <w:rPr>
+          <w:rFonts w:ascii="Roboto" w:eastAsia="Times New Roman" w:hAnsi="Roboto" w:cs="Times New Roman"/>
+          <w:color w:val="000000"/>
+          <w:kern w:val="0"/>
+          <w:sz w:val="24"/>
+          <w:szCs w:val="24"/>
+          <w:lang w:val="es-419" w:eastAsia="es-419"/>
+          <w14:ligatures w14:val="none"/>
+        </w:rPr>
+      </w:pPr>
+      <w:r>
+        <w:rPr>
+          <w:rFonts w:ascii="Roboto" w:eastAsia="Times New Roman" w:hAnsi="Roboto" w:cs="Times New Roman"/>
+          <w:color w:val="000000"/>
+          <w:kern w:val="0"/>
+          <w:sz w:val="24"/>
+          <w:szCs w:val="24"/>
+          <w:lang w:val="es-419" w:eastAsia="es-419"/>
+          <w14:ligatures w14:val="none"/>
+        </w:rPr>
+        <w:pict w14:anchorId="12F571A0">
+          <v:shapetype id="_x0000_t75" coordsize="21600,21600" o:spt="75" o:preferrelative="t" path="m@4@5l@4@11@9@11@9@5xe" filled="f" stroked="f">
+            <v:stroke joinstyle="miter"/>
+            <v:formulas>
+              <v:f eqn="if lineDrawn pixelLineWidth 0"/>
+              <v:f eqn="sum @0 1 0"/>
+              <v:f eqn="sum 0 0 @1"/>
+              <v:f eqn="prod @2 1 2"/>
+              <v:f eqn="prod @3 21600 pixelWidth"/>
+              <v:f eqn="prod @3 21600 pixelHeight"/>
+              <v:f eqn="sum @0 0 1"/>
+              <v:f eqn="prod @6 1 2"/>
+              <v:f eqn="prod @7 21600 pixelWidth"/>
+              <v:f eqn="sum @8 21600 0"/>
+              <v:f eqn="prod @7 21600 pixelHeight"/>
+              <v:f eqn="sum @10 21600 0"/>
+            </v:formulas>
+            <v:path o:extrusionok="f" gradientshapeok="t" o:connecttype="rect"/>
+            <o:lock v:ext="edit" aspectratio="t"/>
+          </v:shapetype>
+          <v:shape id="_x0000_i1025" type="#_x0000_t75" style="width:424.5pt;height:238.5pt">
+            <v:imagedata r:id="rId7" o:title="consulta nº2 TP9"/>
+          </v:shape>
+        </w:pict>
+      </w:r>
+    </w:p>
+    <w:p>
+      <w:pPr>
+        <w:rPr>
+          <w:sz w:val="32"/>
+          <w:szCs w:val="32"/>
+        </w:rPr>
+      </w:pPr>
+    </w:p>
+    <w:p>
+      <w:pPr>
+        <w:numPr>
+          <w:ilvl w:val="0"/>
+          <w:numId w:val="11"/>
+        </w:numPr>
+        <w:shd w:val="clear" w:color="auto" w:fill="FFFFFF"/>
+        <w:spacing w:before="100" w:beforeAutospacing="1" w:after="100" w:afterAutospacing="1" w:line="240" w:lineRule="auto"/>
+        <w:rPr>
+          <w:rFonts w:ascii="Roboto" w:eastAsia="Times New Roman" w:hAnsi="Roboto" w:cs="Times New Roman"/>
+          <w:color w:val="000000"/>
+          <w:kern w:val="0"/>
+          <w:sz w:val="24"/>
+          <w:szCs w:val="24"/>
+          <w:lang w:val="es-419" w:eastAsia="es-419"/>
+          <w14:ligatures w14:val="none"/>
+        </w:rPr>
+      </w:pPr>
+      <w:r>
+        <w:rPr>
+          <w:rFonts w:ascii="Roboto" w:hAnsi="Roboto"/>
+          <w:color w:val="000000"/>
+        </w:rPr>
+        <w:t xml:space="preserve"> </w:t>
+      </w:r>
+      <w:r>
+        <w:rPr>
+          <w:rFonts w:ascii="Roboto" w:eastAsia="Times New Roman" w:hAnsi="Roboto" w:cs="Times New Roman"/>
+          <w:color w:val="000000"/>
+          <w:kern w:val="0"/>
+          <w:sz w:val="24"/>
+          <w:szCs w:val="24"/>
+          <w:lang w:val="es-419" w:eastAsia="es-419"/>
+          <w14:ligatures w14:val="none"/>
+        </w:rPr>
+        <w:t>Seleccione o filtre Id de pedido, estado, y fecha de pedidos realizados entre enero y marzo de 2023.</w:t>
+      </w:r>
+    </w:p>
+    <w:p>
+      <w:pPr>
+        <w:shd w:val="clear" w:color="auto" w:fill="FFFFFF"/>
+        <w:spacing w:before="100" w:beforeAutospacing="1" w:after="100" w:afterAutospacing="1" w:line="240" w:lineRule="auto"/>
+        <w:ind w:left="720"/>
+        <w:rPr>
+          <w:rFonts w:ascii="Roboto" w:eastAsia="Times New Roman" w:hAnsi="Roboto" w:cs="Times New Roman"/>
+          <w:color w:val="000000"/>
+          <w:kern w:val="0"/>
+          <w:sz w:val="24"/>
+          <w:szCs w:val="24"/>
+          <w:lang w:val="es-419" w:eastAsia="es-419"/>
+          <w14:ligatures w14:val="none"/>
+        </w:rPr>
+      </w:pPr>
+      <w:r>
+        <w:rPr>
+          <w:rFonts w:ascii="Roboto" w:eastAsia="Times New Roman" w:hAnsi="Roboto" w:cs="Times New Roman"/>
+          <w:color w:val="000000"/>
+          <w:kern w:val="0"/>
+          <w:sz w:val="24"/>
+          <w:szCs w:val="24"/>
+          <w:lang w:val="es-419" w:eastAsia="es-419"/>
+          <w14:ligatures w14:val="none"/>
+        </w:rPr>
+        <w:t>Captura: Agustin Jofre</w:t>
+      </w:r>
+    </w:p>
+    <w:p>
+      <w:pPr>
+        <w:shd w:val="clear" w:color="auto" w:fill="FFFFFF"/>
+        <w:spacing w:before="100" w:beforeAutospacing="1" w:after="100" w:afterAutospacing="1" w:line="240" w:lineRule="auto"/>
+        <w:ind w:left="720"/>
+        <w:rPr>
+          <w:rFonts w:ascii="Roboto" w:eastAsia="Times New Roman" w:hAnsi="Roboto" w:cs="Times New Roman"/>
+          <w:color w:val="000000"/>
+          <w:kern w:val="0"/>
+          <w:sz w:val="24"/>
+          <w:szCs w:val="24"/>
+          <w:lang w:val="es-419" w:eastAsia="es-419"/>
+          <w14:ligatures w14:val="none"/>
+        </w:rPr>
+      </w:pPr>
+      <w:r>
+        <w:rPr>
+          <w:rFonts w:ascii="Roboto" w:eastAsia="Times New Roman" w:hAnsi="Roboto" w:cs="Times New Roman"/>
+          <w:color w:val="000000"/>
+          <w:kern w:val="0"/>
+          <w:sz w:val="24"/>
+          <w:szCs w:val="24"/>
+          <w:lang w:val="es-419" w:eastAsia="es-419"/>
+          <w14:ligatures w14:val="none"/>
+        </w:rPr>
+        <w:pict w14:anchorId="70A81473">
+          <v:shape id="_x0000_i1026" type="#_x0000_t75" style="width:425.25pt;height:191.25pt">
+            <v:imagedata r:id="rId8" o:title="consulta nº3 TP9"/>
+          </v:shape>
+        </w:pict>
+      </w:r>
+    </w:p>
+    <w:p>
+      <w:pPr>
+        <w:shd w:val="clear" w:color="auto" w:fill="FFFFFF"/>
+        <w:spacing w:before="100" w:beforeAutospacing="1" w:after="100" w:afterAutospacing="1" w:line="240" w:lineRule="auto"/>
+        <w:ind w:left="720"/>
+        <w:rPr>
+          <w:rFonts w:ascii="Roboto" w:eastAsia="Times New Roman" w:hAnsi="Roboto" w:cs="Times New Roman"/>
+          <w:color w:val="000000"/>
+          <w:kern w:val="0"/>
+          <w:sz w:val="24"/>
+          <w:szCs w:val="24"/>
+          <w:lang w:val="es-419" w:eastAsia="es-419"/>
+          <w14:ligatures w14:val="none"/>
+        </w:rPr>
+      </w:pPr>
+    </w:p>
+    <w:p>
+      <w:pPr>
+        <w:pStyle w:val="Prrafodelista"/>
+        <w:rPr>
+          <w:sz w:val="32"/>
+          <w:szCs w:val="32"/>
+        </w:rPr>
+      </w:pPr>
+      <w:bookmarkStart w:id="0" w:name="_GoBack"/>
+      <w:bookmarkEnd w:id="0"/>
+    </w:p>
+    <w:p>
+      <w:pPr>
+        <w:rPr>
+          <w:sz w:val="32"/>
+          <w:szCs w:val="32"/>
+        </w:rPr>
+      </w:pPr>
+    </w:p>
+    <w:p>
+      <w:pPr>
+        <w:rPr>
+          <w:sz w:val="32"/>
+          <w:szCs w:val="32"/>
+        </w:rPr>
+      </w:pPr>
+    </w:p>
+    <w:p>
+      <w:pPr>
+        <w:rPr>
+          <w:sz w:val="32"/>
+          <w:szCs w:val="32"/>
+        </w:rPr>
+      </w:pPr>
+    </w:p>
+    <w:p>
+      <w:pPr>
+        <w:rPr>
+          <w:sz w:val="32"/>
+          <w:szCs w:val="32"/>
+        </w:rPr>
+      </w:pPr>
+    </w:p>
+    <w:p>
+      <w:pPr>
         <w:rPr>
           <w:sz w:val="32"/>
           <w:szCs w:val="32"/>
@@ -287,8 +777,1436 @@
 </w:document>
 </file>
 
+<file path=word/numbering.xml><?xml version="1.0" encoding="utf-8"?>
+<w:numbering xmlns:wpc="http://schemas.microsoft.com/office/word/2010/wordprocessingCanvas" xmlns:cx="http://schemas.microsoft.com/office/drawing/2014/chartex" xmlns:mc="http://schemas.openxmlformats.org/markup-compatibility/2006" xmlns:o="urn:schemas-microsoft-com:office:office" xmlns:r="http://schemas.openxmlformats.org/officeDocument/2006/relationships" xmlns:m="http://schemas.openxmlformats.org/officeDocument/2006/math" xmlns:v="urn:schemas-microsoft-com:vml" xmlns:wp14="http://schemas.microsoft.com/office/word/2010/wordprocessingDrawing" xmlns:wp="http://schemas.openxmlformats.org/drawingml/2006/wordprocessingDrawing" xmlns:w10="urn:schemas-microsoft-com:office:word" xmlns:w="http://schemas.openxmlformats.org/wordprocessingml/2006/main" xmlns:w14="http://schemas.microsoft.com/office/word/2010/wordml" xmlns:w15="http://schemas.microsoft.com/office/word/2012/wordml" xmlns:w16se="http://schemas.microsoft.com/office/word/2015/wordml/symex" xmlns:wpg="http://schemas.microsoft.com/office/word/2010/wordprocessingGroup" xmlns:wpi="http://schemas.microsoft.com/office/word/2010/wordprocessingInk" xmlns:wne="http://schemas.microsoft.com/office/word/2006/wordml" xmlns:wps="http://schemas.microsoft.com/office/word/2010/wordprocessingShape" mc:Ignorable="w14 w15 w16se wp14">
+  <w:abstractNum w:abstractNumId="0" w15:restartNumberingAfterBreak="0">
+    <w:nsid w:val="05C17E0F"/>
+    <w:multiLevelType w:val="multilevel"/>
+    <w:tmpl w:val="95821E98"/>
+    <w:lvl w:ilvl="0">
+      <w:start w:val="1"/>
+      <w:numFmt w:val="decimal"/>
+      <w:lvlText w:val="%1."/>
+      <w:lvlJc w:val="left"/>
+      <w:pPr>
+        <w:tabs>
+          <w:tab w:val="num" w:pos="720"/>
+        </w:tabs>
+        <w:ind w:left="720" w:hanging="360"/>
+      </w:pPr>
+    </w:lvl>
+    <w:lvl w:ilvl="1" w:tentative="1">
+      <w:start w:val="1"/>
+      <w:numFmt w:val="decimal"/>
+      <w:lvlText w:val="%2."/>
+      <w:lvlJc w:val="left"/>
+      <w:pPr>
+        <w:tabs>
+          <w:tab w:val="num" w:pos="1440"/>
+        </w:tabs>
+        <w:ind w:left="1440" w:hanging="360"/>
+      </w:pPr>
+    </w:lvl>
+    <w:lvl w:ilvl="2" w:tentative="1">
+      <w:start w:val="1"/>
+      <w:numFmt w:val="decimal"/>
+      <w:lvlText w:val="%3."/>
+      <w:lvlJc w:val="left"/>
+      <w:pPr>
+        <w:tabs>
+          <w:tab w:val="num" w:pos="2160"/>
+        </w:tabs>
+        <w:ind w:left="2160" w:hanging="360"/>
+      </w:pPr>
+    </w:lvl>
+    <w:lvl w:ilvl="3" w:tentative="1">
+      <w:start w:val="1"/>
+      <w:numFmt w:val="decimal"/>
+      <w:lvlText w:val="%4."/>
+      <w:lvlJc w:val="left"/>
+      <w:pPr>
+        <w:tabs>
+          <w:tab w:val="num" w:pos="2880"/>
+        </w:tabs>
+        <w:ind w:left="2880" w:hanging="360"/>
+      </w:pPr>
+    </w:lvl>
+    <w:lvl w:ilvl="4" w:tentative="1">
+      <w:start w:val="1"/>
+      <w:numFmt w:val="decimal"/>
+      <w:lvlText w:val="%5."/>
+      <w:lvlJc w:val="left"/>
+      <w:pPr>
+        <w:tabs>
+          <w:tab w:val="num" w:pos="3600"/>
+        </w:tabs>
+        <w:ind w:left="3600" w:hanging="360"/>
+      </w:pPr>
+    </w:lvl>
+    <w:lvl w:ilvl="5" w:tentative="1">
+      <w:start w:val="1"/>
+      <w:numFmt w:val="decimal"/>
+      <w:lvlText w:val="%6."/>
+      <w:lvlJc w:val="left"/>
+      <w:pPr>
+        <w:tabs>
+          <w:tab w:val="num" w:pos="4320"/>
+        </w:tabs>
+        <w:ind w:left="4320" w:hanging="360"/>
+      </w:pPr>
+    </w:lvl>
+    <w:lvl w:ilvl="6" w:tentative="1">
+      <w:start w:val="1"/>
+      <w:numFmt w:val="decimal"/>
+      <w:lvlText w:val="%7."/>
+      <w:lvlJc w:val="left"/>
+      <w:pPr>
+        <w:tabs>
+          <w:tab w:val="num" w:pos="5040"/>
+        </w:tabs>
+        <w:ind w:left="5040" w:hanging="360"/>
+      </w:pPr>
+    </w:lvl>
+    <w:lvl w:ilvl="7" w:tentative="1">
+      <w:start w:val="1"/>
+      <w:numFmt w:val="decimal"/>
+      <w:lvlText w:val="%8."/>
+      <w:lvlJc w:val="left"/>
+      <w:pPr>
+        <w:tabs>
+          <w:tab w:val="num" w:pos="5760"/>
+        </w:tabs>
+        <w:ind w:left="5760" w:hanging="360"/>
+      </w:pPr>
+    </w:lvl>
+    <w:lvl w:ilvl="8" w:tentative="1">
+      <w:start w:val="1"/>
+      <w:numFmt w:val="decimal"/>
+      <w:lvlText w:val="%9."/>
+      <w:lvlJc w:val="left"/>
+      <w:pPr>
+        <w:tabs>
+          <w:tab w:val="num" w:pos="6480"/>
+        </w:tabs>
+        <w:ind w:left="6480" w:hanging="360"/>
+      </w:pPr>
+    </w:lvl>
+  </w:abstractNum>
+  <w:abstractNum w:abstractNumId="1" w15:restartNumberingAfterBreak="0">
+    <w:nsid w:val="11E93EE8"/>
+    <w:multiLevelType w:val="multilevel"/>
+    <w:tmpl w:val="95821E98"/>
+    <w:lvl w:ilvl="0">
+      <w:start w:val="1"/>
+      <w:numFmt w:val="decimal"/>
+      <w:lvlText w:val="%1."/>
+      <w:lvlJc w:val="left"/>
+      <w:pPr>
+        <w:tabs>
+          <w:tab w:val="num" w:pos="720"/>
+        </w:tabs>
+        <w:ind w:left="720" w:hanging="360"/>
+      </w:pPr>
+    </w:lvl>
+    <w:lvl w:ilvl="1" w:tentative="1">
+      <w:start w:val="1"/>
+      <w:numFmt w:val="decimal"/>
+      <w:lvlText w:val="%2."/>
+      <w:lvlJc w:val="left"/>
+      <w:pPr>
+        <w:tabs>
+          <w:tab w:val="num" w:pos="1440"/>
+        </w:tabs>
+        <w:ind w:left="1440" w:hanging="360"/>
+      </w:pPr>
+    </w:lvl>
+    <w:lvl w:ilvl="2" w:tentative="1">
+      <w:start w:val="1"/>
+      <w:numFmt w:val="decimal"/>
+      <w:lvlText w:val="%3."/>
+      <w:lvlJc w:val="left"/>
+      <w:pPr>
+        <w:tabs>
+          <w:tab w:val="num" w:pos="2160"/>
+        </w:tabs>
+        <w:ind w:left="2160" w:hanging="360"/>
+      </w:pPr>
+    </w:lvl>
+    <w:lvl w:ilvl="3" w:tentative="1">
+      <w:start w:val="1"/>
+      <w:numFmt w:val="decimal"/>
+      <w:lvlText w:val="%4."/>
+      <w:lvlJc w:val="left"/>
+      <w:pPr>
+        <w:tabs>
+          <w:tab w:val="num" w:pos="2880"/>
+        </w:tabs>
+        <w:ind w:left="2880" w:hanging="360"/>
+      </w:pPr>
+    </w:lvl>
+    <w:lvl w:ilvl="4" w:tentative="1">
+      <w:start w:val="1"/>
+      <w:numFmt w:val="decimal"/>
+      <w:lvlText w:val="%5."/>
+      <w:lvlJc w:val="left"/>
+      <w:pPr>
+        <w:tabs>
+          <w:tab w:val="num" w:pos="3600"/>
+        </w:tabs>
+        <w:ind w:left="3600" w:hanging="360"/>
+      </w:pPr>
+    </w:lvl>
+    <w:lvl w:ilvl="5" w:tentative="1">
+      <w:start w:val="1"/>
+      <w:numFmt w:val="decimal"/>
+      <w:lvlText w:val="%6."/>
+      <w:lvlJc w:val="left"/>
+      <w:pPr>
+        <w:tabs>
+          <w:tab w:val="num" w:pos="4320"/>
+        </w:tabs>
+        <w:ind w:left="4320" w:hanging="360"/>
+      </w:pPr>
+    </w:lvl>
+    <w:lvl w:ilvl="6" w:tentative="1">
+      <w:start w:val="1"/>
+      <w:numFmt w:val="decimal"/>
+      <w:lvlText w:val="%7."/>
+      <w:lvlJc w:val="left"/>
+      <w:pPr>
+        <w:tabs>
+          <w:tab w:val="num" w:pos="5040"/>
+        </w:tabs>
+        <w:ind w:left="5040" w:hanging="360"/>
+      </w:pPr>
+    </w:lvl>
+    <w:lvl w:ilvl="7" w:tentative="1">
+      <w:start w:val="1"/>
+      <w:numFmt w:val="decimal"/>
+      <w:lvlText w:val="%8."/>
+      <w:lvlJc w:val="left"/>
+      <w:pPr>
+        <w:tabs>
+          <w:tab w:val="num" w:pos="5760"/>
+        </w:tabs>
+        <w:ind w:left="5760" w:hanging="360"/>
+      </w:pPr>
+    </w:lvl>
+    <w:lvl w:ilvl="8" w:tentative="1">
+      <w:start w:val="1"/>
+      <w:numFmt w:val="decimal"/>
+      <w:lvlText w:val="%9."/>
+      <w:lvlJc w:val="left"/>
+      <w:pPr>
+        <w:tabs>
+          <w:tab w:val="num" w:pos="6480"/>
+        </w:tabs>
+        <w:ind w:left="6480" w:hanging="360"/>
+      </w:pPr>
+    </w:lvl>
+  </w:abstractNum>
+  <w:abstractNum w:abstractNumId="2" w15:restartNumberingAfterBreak="0">
+    <w:nsid w:val="1C72069A"/>
+    <w:multiLevelType w:val="multilevel"/>
+    <w:tmpl w:val="95821E98"/>
+    <w:lvl w:ilvl="0">
+      <w:start w:val="1"/>
+      <w:numFmt w:val="decimal"/>
+      <w:lvlText w:val="%1."/>
+      <w:lvlJc w:val="left"/>
+      <w:pPr>
+        <w:tabs>
+          <w:tab w:val="num" w:pos="720"/>
+        </w:tabs>
+        <w:ind w:left="720" w:hanging="360"/>
+      </w:pPr>
+    </w:lvl>
+    <w:lvl w:ilvl="1" w:tentative="1">
+      <w:start w:val="1"/>
+      <w:numFmt w:val="decimal"/>
+      <w:lvlText w:val="%2."/>
+      <w:lvlJc w:val="left"/>
+      <w:pPr>
+        <w:tabs>
+          <w:tab w:val="num" w:pos="1440"/>
+        </w:tabs>
+        <w:ind w:left="1440" w:hanging="360"/>
+      </w:pPr>
+    </w:lvl>
+    <w:lvl w:ilvl="2" w:tentative="1">
+      <w:start w:val="1"/>
+      <w:numFmt w:val="decimal"/>
+      <w:lvlText w:val="%3."/>
+      <w:lvlJc w:val="left"/>
+      <w:pPr>
+        <w:tabs>
+          <w:tab w:val="num" w:pos="2160"/>
+        </w:tabs>
+        <w:ind w:left="2160" w:hanging="360"/>
+      </w:pPr>
+    </w:lvl>
+    <w:lvl w:ilvl="3" w:tentative="1">
+      <w:start w:val="1"/>
+      <w:numFmt w:val="decimal"/>
+      <w:lvlText w:val="%4."/>
+      <w:lvlJc w:val="left"/>
+      <w:pPr>
+        <w:tabs>
+          <w:tab w:val="num" w:pos="2880"/>
+        </w:tabs>
+        <w:ind w:left="2880" w:hanging="360"/>
+      </w:pPr>
+    </w:lvl>
+    <w:lvl w:ilvl="4" w:tentative="1">
+      <w:start w:val="1"/>
+      <w:numFmt w:val="decimal"/>
+      <w:lvlText w:val="%5."/>
+      <w:lvlJc w:val="left"/>
+      <w:pPr>
+        <w:tabs>
+          <w:tab w:val="num" w:pos="3600"/>
+        </w:tabs>
+        <w:ind w:left="3600" w:hanging="360"/>
+      </w:pPr>
+    </w:lvl>
+    <w:lvl w:ilvl="5" w:tentative="1">
+      <w:start w:val="1"/>
+      <w:numFmt w:val="decimal"/>
+      <w:lvlText w:val="%6."/>
+      <w:lvlJc w:val="left"/>
+      <w:pPr>
+        <w:tabs>
+          <w:tab w:val="num" w:pos="4320"/>
+        </w:tabs>
+        <w:ind w:left="4320" w:hanging="360"/>
+      </w:pPr>
+    </w:lvl>
+    <w:lvl w:ilvl="6" w:tentative="1">
+      <w:start w:val="1"/>
+      <w:numFmt w:val="decimal"/>
+      <w:lvlText w:val="%7."/>
+      <w:lvlJc w:val="left"/>
+      <w:pPr>
+        <w:tabs>
+          <w:tab w:val="num" w:pos="5040"/>
+        </w:tabs>
+        <w:ind w:left="5040" w:hanging="360"/>
+      </w:pPr>
+    </w:lvl>
+    <w:lvl w:ilvl="7" w:tentative="1">
+      <w:start w:val="1"/>
+      <w:numFmt w:val="decimal"/>
+      <w:lvlText w:val="%8."/>
+      <w:lvlJc w:val="left"/>
+      <w:pPr>
+        <w:tabs>
+          <w:tab w:val="num" w:pos="5760"/>
+        </w:tabs>
+        <w:ind w:left="5760" w:hanging="360"/>
+      </w:pPr>
+    </w:lvl>
+    <w:lvl w:ilvl="8" w:tentative="1">
+      <w:start w:val="1"/>
+      <w:numFmt w:val="decimal"/>
+      <w:lvlText w:val="%9."/>
+      <w:lvlJc w:val="left"/>
+      <w:pPr>
+        <w:tabs>
+          <w:tab w:val="num" w:pos="6480"/>
+        </w:tabs>
+        <w:ind w:left="6480" w:hanging="360"/>
+      </w:pPr>
+    </w:lvl>
+  </w:abstractNum>
+  <w:abstractNum w:abstractNumId="3" w15:restartNumberingAfterBreak="0">
+    <w:nsid w:val="1CA769DC"/>
+    <w:multiLevelType w:val="multilevel"/>
+    <w:tmpl w:val="B9349936"/>
+    <w:lvl w:ilvl="0">
+      <w:start w:val="1"/>
+      <w:numFmt w:val="decimal"/>
+      <w:lvlText w:val="%1."/>
+      <w:lvlJc w:val="left"/>
+      <w:pPr>
+        <w:tabs>
+          <w:tab w:val="num" w:pos="720"/>
+        </w:tabs>
+        <w:ind w:left="720" w:hanging="360"/>
+      </w:pPr>
+    </w:lvl>
+    <w:lvl w:ilvl="1" w:tentative="1">
+      <w:start w:val="1"/>
+      <w:numFmt w:val="decimal"/>
+      <w:lvlText w:val="%2."/>
+      <w:lvlJc w:val="left"/>
+      <w:pPr>
+        <w:tabs>
+          <w:tab w:val="num" w:pos="1440"/>
+        </w:tabs>
+        <w:ind w:left="1440" w:hanging="360"/>
+      </w:pPr>
+    </w:lvl>
+    <w:lvl w:ilvl="2" w:tentative="1">
+      <w:start w:val="1"/>
+      <w:numFmt w:val="decimal"/>
+      <w:lvlText w:val="%3."/>
+      <w:lvlJc w:val="left"/>
+      <w:pPr>
+        <w:tabs>
+          <w:tab w:val="num" w:pos="2160"/>
+        </w:tabs>
+        <w:ind w:left="2160" w:hanging="360"/>
+      </w:pPr>
+    </w:lvl>
+    <w:lvl w:ilvl="3" w:tentative="1">
+      <w:start w:val="1"/>
+      <w:numFmt w:val="decimal"/>
+      <w:lvlText w:val="%4."/>
+      <w:lvlJc w:val="left"/>
+      <w:pPr>
+        <w:tabs>
+          <w:tab w:val="num" w:pos="2880"/>
+        </w:tabs>
+        <w:ind w:left="2880" w:hanging="360"/>
+      </w:pPr>
+    </w:lvl>
+    <w:lvl w:ilvl="4" w:tentative="1">
+      <w:start w:val="1"/>
+      <w:numFmt w:val="decimal"/>
+      <w:lvlText w:val="%5."/>
+      <w:lvlJc w:val="left"/>
+      <w:pPr>
+        <w:tabs>
+          <w:tab w:val="num" w:pos="3600"/>
+        </w:tabs>
+        <w:ind w:left="3600" w:hanging="360"/>
+      </w:pPr>
+    </w:lvl>
+    <w:lvl w:ilvl="5" w:tentative="1">
+      <w:start w:val="1"/>
+      <w:numFmt w:val="decimal"/>
+      <w:lvlText w:val="%6."/>
+      <w:lvlJc w:val="left"/>
+      <w:pPr>
+        <w:tabs>
+          <w:tab w:val="num" w:pos="4320"/>
+        </w:tabs>
+        <w:ind w:left="4320" w:hanging="360"/>
+      </w:pPr>
+    </w:lvl>
+    <w:lvl w:ilvl="6" w:tentative="1">
+      <w:start w:val="1"/>
+      <w:numFmt w:val="decimal"/>
+      <w:lvlText w:val="%7."/>
+      <w:lvlJc w:val="left"/>
+      <w:pPr>
+        <w:tabs>
+          <w:tab w:val="num" w:pos="5040"/>
+        </w:tabs>
+        <w:ind w:left="5040" w:hanging="360"/>
+      </w:pPr>
+    </w:lvl>
+    <w:lvl w:ilvl="7" w:tentative="1">
+      <w:start w:val="1"/>
+      <w:numFmt w:val="decimal"/>
+      <w:lvlText w:val="%8."/>
+      <w:lvlJc w:val="left"/>
+      <w:pPr>
+        <w:tabs>
+          <w:tab w:val="num" w:pos="5760"/>
+        </w:tabs>
+        <w:ind w:left="5760" w:hanging="360"/>
+      </w:pPr>
+    </w:lvl>
+    <w:lvl w:ilvl="8" w:tentative="1">
+      <w:start w:val="1"/>
+      <w:numFmt w:val="decimal"/>
+      <w:lvlText w:val="%9."/>
+      <w:lvlJc w:val="left"/>
+      <w:pPr>
+        <w:tabs>
+          <w:tab w:val="num" w:pos="6480"/>
+        </w:tabs>
+        <w:ind w:left="6480" w:hanging="360"/>
+      </w:pPr>
+    </w:lvl>
+  </w:abstractNum>
+  <w:abstractNum w:abstractNumId="4" w15:restartNumberingAfterBreak="0">
+    <w:nsid w:val="3C693BF1"/>
+    <w:multiLevelType w:val="multilevel"/>
+    <w:tmpl w:val="77347808"/>
+    <w:lvl w:ilvl="0">
+      <w:start w:val="1"/>
+      <w:numFmt w:val="decimal"/>
+      <w:lvlText w:val="%1."/>
+      <w:lvlJc w:val="left"/>
+      <w:pPr>
+        <w:tabs>
+          <w:tab w:val="num" w:pos="720"/>
+        </w:tabs>
+        <w:ind w:left="720" w:hanging="360"/>
+      </w:pPr>
+    </w:lvl>
+    <w:lvl w:ilvl="1" w:tentative="1">
+      <w:start w:val="1"/>
+      <w:numFmt w:val="decimal"/>
+      <w:lvlText w:val="%2."/>
+      <w:lvlJc w:val="left"/>
+      <w:pPr>
+        <w:tabs>
+          <w:tab w:val="num" w:pos="1440"/>
+        </w:tabs>
+        <w:ind w:left="1440" w:hanging="360"/>
+      </w:pPr>
+    </w:lvl>
+    <w:lvl w:ilvl="2" w:tentative="1">
+      <w:start w:val="1"/>
+      <w:numFmt w:val="decimal"/>
+      <w:lvlText w:val="%3."/>
+      <w:lvlJc w:val="left"/>
+      <w:pPr>
+        <w:tabs>
+          <w:tab w:val="num" w:pos="2160"/>
+        </w:tabs>
+        <w:ind w:left="2160" w:hanging="360"/>
+      </w:pPr>
+    </w:lvl>
+    <w:lvl w:ilvl="3" w:tentative="1">
+      <w:start w:val="1"/>
+      <w:numFmt w:val="decimal"/>
+      <w:lvlText w:val="%4."/>
+      <w:lvlJc w:val="left"/>
+      <w:pPr>
+        <w:tabs>
+          <w:tab w:val="num" w:pos="2880"/>
+        </w:tabs>
+        <w:ind w:left="2880" w:hanging="360"/>
+      </w:pPr>
+    </w:lvl>
+    <w:lvl w:ilvl="4" w:tentative="1">
+      <w:start w:val="1"/>
+      <w:numFmt w:val="decimal"/>
+      <w:lvlText w:val="%5."/>
+      <w:lvlJc w:val="left"/>
+      <w:pPr>
+        <w:tabs>
+          <w:tab w:val="num" w:pos="3600"/>
+        </w:tabs>
+        <w:ind w:left="3600" w:hanging="360"/>
+      </w:pPr>
+    </w:lvl>
+    <w:lvl w:ilvl="5" w:tentative="1">
+      <w:start w:val="1"/>
+      <w:numFmt w:val="decimal"/>
+      <w:lvlText w:val="%6."/>
+      <w:lvlJc w:val="left"/>
+      <w:pPr>
+        <w:tabs>
+          <w:tab w:val="num" w:pos="4320"/>
+        </w:tabs>
+        <w:ind w:left="4320" w:hanging="360"/>
+      </w:pPr>
+    </w:lvl>
+    <w:lvl w:ilvl="6" w:tentative="1">
+      <w:start w:val="1"/>
+      <w:numFmt w:val="decimal"/>
+      <w:lvlText w:val="%7."/>
+      <w:lvlJc w:val="left"/>
+      <w:pPr>
+        <w:tabs>
+          <w:tab w:val="num" w:pos="5040"/>
+        </w:tabs>
+        <w:ind w:left="5040" w:hanging="360"/>
+      </w:pPr>
+    </w:lvl>
+    <w:lvl w:ilvl="7" w:tentative="1">
+      <w:start w:val="1"/>
+      <w:numFmt w:val="decimal"/>
+      <w:lvlText w:val="%8."/>
+      <w:lvlJc w:val="left"/>
+      <w:pPr>
+        <w:tabs>
+          <w:tab w:val="num" w:pos="5760"/>
+        </w:tabs>
+        <w:ind w:left="5760" w:hanging="360"/>
+      </w:pPr>
+    </w:lvl>
+    <w:lvl w:ilvl="8" w:tentative="1">
+      <w:start w:val="1"/>
+      <w:numFmt w:val="decimal"/>
+      <w:lvlText w:val="%9."/>
+      <w:lvlJc w:val="left"/>
+      <w:pPr>
+        <w:tabs>
+          <w:tab w:val="num" w:pos="6480"/>
+        </w:tabs>
+        <w:ind w:left="6480" w:hanging="360"/>
+      </w:pPr>
+    </w:lvl>
+  </w:abstractNum>
+  <w:abstractNum w:abstractNumId="5" w15:restartNumberingAfterBreak="0">
+    <w:nsid w:val="41D009A2"/>
+    <w:multiLevelType w:val="hybridMultilevel"/>
+    <w:tmpl w:val="3CA28090"/>
+    <w:lvl w:ilvl="0" w:tplc="32DC9950">
+      <w:start w:val="1"/>
+      <w:numFmt w:val="decimal"/>
+      <w:lvlText w:val="%1."/>
+      <w:lvlJc w:val="left"/>
+      <w:pPr>
+        <w:ind w:left="720" w:hanging="360"/>
+      </w:pPr>
+      <w:rPr>
+        <w:rFonts w:eastAsiaTheme="minorHAnsi" w:cstheme="minorBidi" w:hint="default"/>
+        <w:sz w:val="22"/>
+      </w:rPr>
+    </w:lvl>
+    <w:lvl w:ilvl="1" w:tplc="580A0019" w:tentative="1">
+      <w:start w:val="1"/>
+      <w:numFmt w:val="lowerLetter"/>
+      <w:lvlText w:val="%2."/>
+      <w:lvlJc w:val="left"/>
+      <w:pPr>
+        <w:ind w:left="1440" w:hanging="360"/>
+      </w:pPr>
+    </w:lvl>
+    <w:lvl w:ilvl="2" w:tplc="580A001B" w:tentative="1">
+      <w:start w:val="1"/>
+      <w:numFmt w:val="lowerRoman"/>
+      <w:lvlText w:val="%3."/>
+      <w:lvlJc w:val="right"/>
+      <w:pPr>
+        <w:ind w:left="2160" w:hanging="180"/>
+      </w:pPr>
+    </w:lvl>
+    <w:lvl w:ilvl="3" w:tplc="580A000F" w:tentative="1">
+      <w:start w:val="1"/>
+      <w:numFmt w:val="decimal"/>
+      <w:lvlText w:val="%4."/>
+      <w:lvlJc w:val="left"/>
+      <w:pPr>
+        <w:ind w:left="2880" w:hanging="360"/>
+      </w:pPr>
+    </w:lvl>
+    <w:lvl w:ilvl="4" w:tplc="580A0019" w:tentative="1">
+      <w:start w:val="1"/>
+      <w:numFmt w:val="lowerLetter"/>
+      <w:lvlText w:val="%5."/>
+      <w:lvlJc w:val="left"/>
+      <w:pPr>
+        <w:ind w:left="3600" w:hanging="360"/>
+      </w:pPr>
+    </w:lvl>
+    <w:lvl w:ilvl="5" w:tplc="580A001B" w:tentative="1">
+      <w:start w:val="1"/>
+      <w:numFmt w:val="lowerRoman"/>
+      <w:lvlText w:val="%6."/>
+      <w:lvlJc w:val="right"/>
+      <w:pPr>
+        <w:ind w:left="4320" w:hanging="180"/>
+      </w:pPr>
+    </w:lvl>
+    <w:lvl w:ilvl="6" w:tplc="580A000F" w:tentative="1">
+      <w:start w:val="1"/>
+      <w:numFmt w:val="decimal"/>
+      <w:lvlText w:val="%7."/>
+      <w:lvlJc w:val="left"/>
+      <w:pPr>
+        <w:ind w:left="5040" w:hanging="360"/>
+      </w:pPr>
+    </w:lvl>
+    <w:lvl w:ilvl="7" w:tplc="580A0019" w:tentative="1">
+      <w:start w:val="1"/>
+      <w:numFmt w:val="lowerLetter"/>
+      <w:lvlText w:val="%8."/>
+      <w:lvlJc w:val="left"/>
+      <w:pPr>
+        <w:ind w:left="5760" w:hanging="360"/>
+      </w:pPr>
+    </w:lvl>
+    <w:lvl w:ilvl="8" w:tplc="580A001B" w:tentative="1">
+      <w:start w:val="1"/>
+      <w:numFmt w:val="lowerRoman"/>
+      <w:lvlText w:val="%9."/>
+      <w:lvlJc w:val="right"/>
+      <w:pPr>
+        <w:ind w:left="6480" w:hanging="180"/>
+      </w:pPr>
+    </w:lvl>
+  </w:abstractNum>
+  <w:abstractNum w:abstractNumId="6" w15:restartNumberingAfterBreak="0">
+    <w:nsid w:val="527F158B"/>
+    <w:multiLevelType w:val="multilevel"/>
+    <w:tmpl w:val="A5F09972"/>
+    <w:lvl w:ilvl="0">
+      <w:start w:val="1"/>
+      <w:numFmt w:val="decimal"/>
+      <w:lvlText w:val="%1."/>
+      <w:lvlJc w:val="left"/>
+      <w:pPr>
+        <w:tabs>
+          <w:tab w:val="num" w:pos="720"/>
+        </w:tabs>
+        <w:ind w:left="720" w:hanging="360"/>
+      </w:pPr>
+      <w:rPr>
+        <w:rFonts w:hint="default"/>
+      </w:rPr>
+    </w:lvl>
+    <w:lvl w:ilvl="1">
+      <w:start w:val="1"/>
+      <w:numFmt w:val="decimal"/>
+      <w:lvlText w:val="%2."/>
+      <w:lvlJc w:val="left"/>
+      <w:pPr>
+        <w:tabs>
+          <w:tab w:val="num" w:pos="1440"/>
+        </w:tabs>
+        <w:ind w:left="1440" w:hanging="360"/>
+      </w:pPr>
+      <w:rPr>
+        <w:rFonts w:hint="default"/>
+      </w:rPr>
+    </w:lvl>
+    <w:lvl w:ilvl="2">
+      <w:start w:val="1"/>
+      <w:numFmt w:val="decimal"/>
+      <w:lvlText w:val="%3."/>
+      <w:lvlJc w:val="left"/>
+      <w:pPr>
+        <w:tabs>
+          <w:tab w:val="num" w:pos="2160"/>
+        </w:tabs>
+        <w:ind w:left="2160" w:hanging="360"/>
+      </w:pPr>
+      <w:rPr>
+        <w:rFonts w:hint="default"/>
+      </w:rPr>
+    </w:lvl>
+    <w:lvl w:ilvl="3">
+      <w:start w:val="1"/>
+      <w:numFmt w:val="decimal"/>
+      <w:lvlText w:val="%4."/>
+      <w:lvlJc w:val="left"/>
+      <w:pPr>
+        <w:tabs>
+          <w:tab w:val="num" w:pos="2880"/>
+        </w:tabs>
+        <w:ind w:left="2880" w:hanging="360"/>
+      </w:pPr>
+      <w:rPr>
+        <w:rFonts w:hint="default"/>
+      </w:rPr>
+    </w:lvl>
+    <w:lvl w:ilvl="4">
+      <w:start w:val="1"/>
+      <w:numFmt w:val="decimal"/>
+      <w:lvlText w:val="%5."/>
+      <w:lvlJc w:val="left"/>
+      <w:pPr>
+        <w:tabs>
+          <w:tab w:val="num" w:pos="3600"/>
+        </w:tabs>
+        <w:ind w:left="3600" w:hanging="360"/>
+      </w:pPr>
+      <w:rPr>
+        <w:rFonts w:hint="default"/>
+      </w:rPr>
+    </w:lvl>
+    <w:lvl w:ilvl="5">
+      <w:start w:val="1"/>
+      <w:numFmt w:val="decimal"/>
+      <w:lvlText w:val="%6."/>
+      <w:lvlJc w:val="left"/>
+      <w:pPr>
+        <w:tabs>
+          <w:tab w:val="num" w:pos="4320"/>
+        </w:tabs>
+        <w:ind w:left="4320" w:hanging="360"/>
+      </w:pPr>
+      <w:rPr>
+        <w:rFonts w:hint="default"/>
+      </w:rPr>
+    </w:lvl>
+    <w:lvl w:ilvl="6">
+      <w:start w:val="1"/>
+      <w:numFmt w:val="decimal"/>
+      <w:lvlText w:val="%7."/>
+      <w:lvlJc w:val="left"/>
+      <w:pPr>
+        <w:tabs>
+          <w:tab w:val="num" w:pos="5040"/>
+        </w:tabs>
+        <w:ind w:left="5040" w:hanging="360"/>
+      </w:pPr>
+      <w:rPr>
+        <w:rFonts w:hint="default"/>
+      </w:rPr>
+    </w:lvl>
+    <w:lvl w:ilvl="7">
+      <w:start w:val="1"/>
+      <w:numFmt w:val="decimal"/>
+      <w:lvlText w:val="%8."/>
+      <w:lvlJc w:val="left"/>
+      <w:pPr>
+        <w:tabs>
+          <w:tab w:val="num" w:pos="5760"/>
+        </w:tabs>
+        <w:ind w:left="5760" w:hanging="360"/>
+      </w:pPr>
+      <w:rPr>
+        <w:rFonts w:hint="default"/>
+      </w:rPr>
+    </w:lvl>
+    <w:lvl w:ilvl="8">
+      <w:start w:val="1"/>
+      <w:numFmt w:val="decimal"/>
+      <w:lvlText w:val="%9."/>
+      <w:lvlJc w:val="left"/>
+      <w:pPr>
+        <w:tabs>
+          <w:tab w:val="num" w:pos="6480"/>
+        </w:tabs>
+        <w:ind w:left="6480" w:hanging="360"/>
+      </w:pPr>
+      <w:rPr>
+        <w:rFonts w:hint="default"/>
+      </w:rPr>
+    </w:lvl>
+  </w:abstractNum>
+  <w:abstractNum w:abstractNumId="7" w15:restartNumberingAfterBreak="0">
+    <w:nsid w:val="53A23B79"/>
+    <w:multiLevelType w:val="multilevel"/>
+    <w:tmpl w:val="95821E98"/>
+    <w:lvl w:ilvl="0">
+      <w:start w:val="1"/>
+      <w:numFmt w:val="decimal"/>
+      <w:lvlText w:val="%1."/>
+      <w:lvlJc w:val="left"/>
+      <w:pPr>
+        <w:tabs>
+          <w:tab w:val="num" w:pos="720"/>
+        </w:tabs>
+        <w:ind w:left="720" w:hanging="360"/>
+      </w:pPr>
+    </w:lvl>
+    <w:lvl w:ilvl="1" w:tentative="1">
+      <w:start w:val="1"/>
+      <w:numFmt w:val="decimal"/>
+      <w:lvlText w:val="%2."/>
+      <w:lvlJc w:val="left"/>
+      <w:pPr>
+        <w:tabs>
+          <w:tab w:val="num" w:pos="1440"/>
+        </w:tabs>
+        <w:ind w:left="1440" w:hanging="360"/>
+      </w:pPr>
+    </w:lvl>
+    <w:lvl w:ilvl="2" w:tentative="1">
+      <w:start w:val="1"/>
+      <w:numFmt w:val="decimal"/>
+      <w:lvlText w:val="%3."/>
+      <w:lvlJc w:val="left"/>
+      <w:pPr>
+        <w:tabs>
+          <w:tab w:val="num" w:pos="2160"/>
+        </w:tabs>
+        <w:ind w:left="2160" w:hanging="360"/>
+      </w:pPr>
+    </w:lvl>
+    <w:lvl w:ilvl="3" w:tentative="1">
+      <w:start w:val="1"/>
+      <w:numFmt w:val="decimal"/>
+      <w:lvlText w:val="%4."/>
+      <w:lvlJc w:val="left"/>
+      <w:pPr>
+        <w:tabs>
+          <w:tab w:val="num" w:pos="2880"/>
+        </w:tabs>
+        <w:ind w:left="2880" w:hanging="360"/>
+      </w:pPr>
+    </w:lvl>
+    <w:lvl w:ilvl="4" w:tentative="1">
+      <w:start w:val="1"/>
+      <w:numFmt w:val="decimal"/>
+      <w:lvlText w:val="%5."/>
+      <w:lvlJc w:val="left"/>
+      <w:pPr>
+        <w:tabs>
+          <w:tab w:val="num" w:pos="3600"/>
+        </w:tabs>
+        <w:ind w:left="3600" w:hanging="360"/>
+      </w:pPr>
+    </w:lvl>
+    <w:lvl w:ilvl="5" w:tentative="1">
+      <w:start w:val="1"/>
+      <w:numFmt w:val="decimal"/>
+      <w:lvlText w:val="%6."/>
+      <w:lvlJc w:val="left"/>
+      <w:pPr>
+        <w:tabs>
+          <w:tab w:val="num" w:pos="4320"/>
+        </w:tabs>
+        <w:ind w:left="4320" w:hanging="360"/>
+      </w:pPr>
+    </w:lvl>
+    <w:lvl w:ilvl="6" w:tentative="1">
+      <w:start w:val="1"/>
+      <w:numFmt w:val="decimal"/>
+      <w:lvlText w:val="%7."/>
+      <w:lvlJc w:val="left"/>
+      <w:pPr>
+        <w:tabs>
+          <w:tab w:val="num" w:pos="5040"/>
+        </w:tabs>
+        <w:ind w:left="5040" w:hanging="360"/>
+      </w:pPr>
+    </w:lvl>
+    <w:lvl w:ilvl="7" w:tentative="1">
+      <w:start w:val="1"/>
+      <w:numFmt w:val="decimal"/>
+      <w:lvlText w:val="%8."/>
+      <w:lvlJc w:val="left"/>
+      <w:pPr>
+        <w:tabs>
+          <w:tab w:val="num" w:pos="5760"/>
+        </w:tabs>
+        <w:ind w:left="5760" w:hanging="360"/>
+      </w:pPr>
+    </w:lvl>
+    <w:lvl w:ilvl="8" w:tentative="1">
+      <w:start w:val="1"/>
+      <w:numFmt w:val="decimal"/>
+      <w:lvlText w:val="%9."/>
+      <w:lvlJc w:val="left"/>
+      <w:pPr>
+        <w:tabs>
+          <w:tab w:val="num" w:pos="6480"/>
+        </w:tabs>
+        <w:ind w:left="6480" w:hanging="360"/>
+      </w:pPr>
+    </w:lvl>
+  </w:abstractNum>
+  <w:abstractNum w:abstractNumId="8" w15:restartNumberingAfterBreak="0">
+    <w:nsid w:val="5C0274C4"/>
+    <w:multiLevelType w:val="multilevel"/>
+    <w:tmpl w:val="95821E98"/>
+    <w:lvl w:ilvl="0">
+      <w:start w:val="1"/>
+      <w:numFmt w:val="decimal"/>
+      <w:lvlText w:val="%1."/>
+      <w:lvlJc w:val="left"/>
+      <w:pPr>
+        <w:tabs>
+          <w:tab w:val="num" w:pos="720"/>
+        </w:tabs>
+        <w:ind w:left="720" w:hanging="360"/>
+      </w:pPr>
+    </w:lvl>
+    <w:lvl w:ilvl="1" w:tentative="1">
+      <w:start w:val="1"/>
+      <w:numFmt w:val="decimal"/>
+      <w:lvlText w:val="%2."/>
+      <w:lvlJc w:val="left"/>
+      <w:pPr>
+        <w:tabs>
+          <w:tab w:val="num" w:pos="1440"/>
+        </w:tabs>
+        <w:ind w:left="1440" w:hanging="360"/>
+      </w:pPr>
+    </w:lvl>
+    <w:lvl w:ilvl="2" w:tentative="1">
+      <w:start w:val="1"/>
+      <w:numFmt w:val="decimal"/>
+      <w:lvlText w:val="%3."/>
+      <w:lvlJc w:val="left"/>
+      <w:pPr>
+        <w:tabs>
+          <w:tab w:val="num" w:pos="2160"/>
+        </w:tabs>
+        <w:ind w:left="2160" w:hanging="360"/>
+      </w:pPr>
+    </w:lvl>
+    <w:lvl w:ilvl="3" w:tentative="1">
+      <w:start w:val="1"/>
+      <w:numFmt w:val="decimal"/>
+      <w:lvlText w:val="%4."/>
+      <w:lvlJc w:val="left"/>
+      <w:pPr>
+        <w:tabs>
+          <w:tab w:val="num" w:pos="2880"/>
+        </w:tabs>
+        <w:ind w:left="2880" w:hanging="360"/>
+      </w:pPr>
+    </w:lvl>
+    <w:lvl w:ilvl="4" w:tentative="1">
+      <w:start w:val="1"/>
+      <w:numFmt w:val="decimal"/>
+      <w:lvlText w:val="%5."/>
+      <w:lvlJc w:val="left"/>
+      <w:pPr>
+        <w:tabs>
+          <w:tab w:val="num" w:pos="3600"/>
+        </w:tabs>
+        <w:ind w:left="3600" w:hanging="360"/>
+      </w:pPr>
+    </w:lvl>
+    <w:lvl w:ilvl="5" w:tentative="1">
+      <w:start w:val="1"/>
+      <w:numFmt w:val="decimal"/>
+      <w:lvlText w:val="%6."/>
+      <w:lvlJc w:val="left"/>
+      <w:pPr>
+        <w:tabs>
+          <w:tab w:val="num" w:pos="4320"/>
+        </w:tabs>
+        <w:ind w:left="4320" w:hanging="360"/>
+      </w:pPr>
+    </w:lvl>
+    <w:lvl w:ilvl="6" w:tentative="1">
+      <w:start w:val="1"/>
+      <w:numFmt w:val="decimal"/>
+      <w:lvlText w:val="%7."/>
+      <w:lvlJc w:val="left"/>
+      <w:pPr>
+        <w:tabs>
+          <w:tab w:val="num" w:pos="5040"/>
+        </w:tabs>
+        <w:ind w:left="5040" w:hanging="360"/>
+      </w:pPr>
+    </w:lvl>
+    <w:lvl w:ilvl="7" w:tentative="1">
+      <w:start w:val="1"/>
+      <w:numFmt w:val="decimal"/>
+      <w:lvlText w:val="%8."/>
+      <w:lvlJc w:val="left"/>
+      <w:pPr>
+        <w:tabs>
+          <w:tab w:val="num" w:pos="5760"/>
+        </w:tabs>
+        <w:ind w:left="5760" w:hanging="360"/>
+      </w:pPr>
+    </w:lvl>
+    <w:lvl w:ilvl="8" w:tentative="1">
+      <w:start w:val="1"/>
+      <w:numFmt w:val="decimal"/>
+      <w:lvlText w:val="%9."/>
+      <w:lvlJc w:val="left"/>
+      <w:pPr>
+        <w:tabs>
+          <w:tab w:val="num" w:pos="6480"/>
+        </w:tabs>
+        <w:ind w:left="6480" w:hanging="360"/>
+      </w:pPr>
+    </w:lvl>
+  </w:abstractNum>
+  <w:abstractNum w:abstractNumId="9" w15:restartNumberingAfterBreak="0">
+    <w:nsid w:val="6124628A"/>
+    <w:multiLevelType w:val="multilevel"/>
+    <w:tmpl w:val="B9349936"/>
+    <w:lvl w:ilvl="0">
+      <w:start w:val="1"/>
+      <w:numFmt w:val="decimal"/>
+      <w:lvlText w:val="%1."/>
+      <w:lvlJc w:val="left"/>
+      <w:pPr>
+        <w:tabs>
+          <w:tab w:val="num" w:pos="720"/>
+        </w:tabs>
+        <w:ind w:left="720" w:hanging="360"/>
+      </w:pPr>
+      <w:rPr>
+        <w:rFonts w:hint="default"/>
+      </w:rPr>
+    </w:lvl>
+    <w:lvl w:ilvl="1">
+      <w:start w:val="1"/>
+      <w:numFmt w:val="decimal"/>
+      <w:lvlText w:val="%2."/>
+      <w:lvlJc w:val="left"/>
+      <w:pPr>
+        <w:tabs>
+          <w:tab w:val="num" w:pos="1440"/>
+        </w:tabs>
+        <w:ind w:left="1440" w:hanging="360"/>
+      </w:pPr>
+      <w:rPr>
+        <w:rFonts w:hint="default"/>
+      </w:rPr>
+    </w:lvl>
+    <w:lvl w:ilvl="2">
+      <w:start w:val="1"/>
+      <w:numFmt w:val="decimal"/>
+      <w:lvlText w:val="%3."/>
+      <w:lvlJc w:val="left"/>
+      <w:pPr>
+        <w:tabs>
+          <w:tab w:val="num" w:pos="2160"/>
+        </w:tabs>
+        <w:ind w:left="2160" w:hanging="360"/>
+      </w:pPr>
+      <w:rPr>
+        <w:rFonts w:hint="default"/>
+      </w:rPr>
+    </w:lvl>
+    <w:lvl w:ilvl="3">
+      <w:start w:val="1"/>
+      <w:numFmt w:val="decimal"/>
+      <w:lvlText w:val="%4."/>
+      <w:lvlJc w:val="left"/>
+      <w:pPr>
+        <w:tabs>
+          <w:tab w:val="num" w:pos="2880"/>
+        </w:tabs>
+        <w:ind w:left="2880" w:hanging="360"/>
+      </w:pPr>
+      <w:rPr>
+        <w:rFonts w:hint="default"/>
+      </w:rPr>
+    </w:lvl>
+    <w:lvl w:ilvl="4">
+      <w:start w:val="1"/>
+      <w:numFmt w:val="decimal"/>
+      <w:lvlText w:val="%5."/>
+      <w:lvlJc w:val="left"/>
+      <w:pPr>
+        <w:tabs>
+          <w:tab w:val="num" w:pos="3600"/>
+        </w:tabs>
+        <w:ind w:left="3600" w:hanging="360"/>
+      </w:pPr>
+      <w:rPr>
+        <w:rFonts w:hint="default"/>
+      </w:rPr>
+    </w:lvl>
+    <w:lvl w:ilvl="5">
+      <w:start w:val="1"/>
+      <w:numFmt w:val="decimal"/>
+      <w:lvlText w:val="%6."/>
+      <w:lvlJc w:val="left"/>
+      <w:pPr>
+        <w:tabs>
+          <w:tab w:val="num" w:pos="4320"/>
+        </w:tabs>
+        <w:ind w:left="4320" w:hanging="360"/>
+      </w:pPr>
+      <w:rPr>
+        <w:rFonts w:hint="default"/>
+      </w:rPr>
+    </w:lvl>
+    <w:lvl w:ilvl="6">
+      <w:start w:val="1"/>
+      <w:numFmt w:val="decimal"/>
+      <w:lvlText w:val="%7."/>
+      <w:lvlJc w:val="left"/>
+      <w:pPr>
+        <w:tabs>
+          <w:tab w:val="num" w:pos="5040"/>
+        </w:tabs>
+        <w:ind w:left="5040" w:hanging="360"/>
+      </w:pPr>
+      <w:rPr>
+        <w:rFonts w:hint="default"/>
+      </w:rPr>
+    </w:lvl>
+    <w:lvl w:ilvl="7">
+      <w:start w:val="1"/>
+      <w:numFmt w:val="decimal"/>
+      <w:lvlText w:val="%8."/>
+      <w:lvlJc w:val="left"/>
+      <w:pPr>
+        <w:tabs>
+          <w:tab w:val="num" w:pos="5760"/>
+        </w:tabs>
+        <w:ind w:left="5760" w:hanging="360"/>
+      </w:pPr>
+      <w:rPr>
+        <w:rFonts w:hint="default"/>
+      </w:rPr>
+    </w:lvl>
+    <w:lvl w:ilvl="8">
+      <w:start w:val="1"/>
+      <w:numFmt w:val="decimal"/>
+      <w:lvlText w:val="%9."/>
+      <w:lvlJc w:val="left"/>
+      <w:pPr>
+        <w:tabs>
+          <w:tab w:val="num" w:pos="6480"/>
+        </w:tabs>
+        <w:ind w:left="6480" w:hanging="360"/>
+      </w:pPr>
+      <w:rPr>
+        <w:rFonts w:hint="default"/>
+      </w:rPr>
+    </w:lvl>
+  </w:abstractNum>
+  <w:abstractNum w:abstractNumId="10" w15:restartNumberingAfterBreak="0">
+    <w:nsid w:val="759B0B5B"/>
+    <w:multiLevelType w:val="multilevel"/>
+    <w:tmpl w:val="C0AC2BCE"/>
+    <w:lvl w:ilvl="0">
+      <w:start w:val="1"/>
+      <w:numFmt w:val="decimal"/>
+      <w:lvlText w:val="%1."/>
+      <w:lvlJc w:val="left"/>
+      <w:pPr>
+        <w:tabs>
+          <w:tab w:val="num" w:pos="720"/>
+        </w:tabs>
+        <w:ind w:left="720" w:hanging="360"/>
+      </w:pPr>
+    </w:lvl>
+    <w:lvl w:ilvl="1" w:tentative="1">
+      <w:start w:val="1"/>
+      <w:numFmt w:val="decimal"/>
+      <w:lvlText w:val="%2."/>
+      <w:lvlJc w:val="left"/>
+      <w:pPr>
+        <w:tabs>
+          <w:tab w:val="num" w:pos="1440"/>
+        </w:tabs>
+        <w:ind w:left="1440" w:hanging="360"/>
+      </w:pPr>
+    </w:lvl>
+    <w:lvl w:ilvl="2" w:tentative="1">
+      <w:start w:val="1"/>
+      <w:numFmt w:val="decimal"/>
+      <w:lvlText w:val="%3."/>
+      <w:lvlJc w:val="left"/>
+      <w:pPr>
+        <w:tabs>
+          <w:tab w:val="num" w:pos="2160"/>
+        </w:tabs>
+        <w:ind w:left="2160" w:hanging="360"/>
+      </w:pPr>
+    </w:lvl>
+    <w:lvl w:ilvl="3" w:tentative="1">
+      <w:start w:val="1"/>
+      <w:numFmt w:val="decimal"/>
+      <w:lvlText w:val="%4."/>
+      <w:lvlJc w:val="left"/>
+      <w:pPr>
+        <w:tabs>
+          <w:tab w:val="num" w:pos="2880"/>
+        </w:tabs>
+        <w:ind w:left="2880" w:hanging="360"/>
+      </w:pPr>
+    </w:lvl>
+    <w:lvl w:ilvl="4" w:tentative="1">
+      <w:start w:val="1"/>
+      <w:numFmt w:val="decimal"/>
+      <w:lvlText w:val="%5."/>
+      <w:lvlJc w:val="left"/>
+      <w:pPr>
+        <w:tabs>
+          <w:tab w:val="num" w:pos="3600"/>
+        </w:tabs>
+        <w:ind w:left="3600" w:hanging="360"/>
+      </w:pPr>
+    </w:lvl>
+    <w:lvl w:ilvl="5" w:tentative="1">
+      <w:start w:val="1"/>
+      <w:numFmt w:val="decimal"/>
+      <w:lvlText w:val="%6."/>
+      <w:lvlJc w:val="left"/>
+      <w:pPr>
+        <w:tabs>
+          <w:tab w:val="num" w:pos="4320"/>
+        </w:tabs>
+        <w:ind w:left="4320" w:hanging="360"/>
+      </w:pPr>
+    </w:lvl>
+    <w:lvl w:ilvl="6" w:tentative="1">
+      <w:start w:val="1"/>
+      <w:numFmt w:val="decimal"/>
+      <w:lvlText w:val="%7."/>
+      <w:lvlJc w:val="left"/>
+      <w:pPr>
+        <w:tabs>
+          <w:tab w:val="num" w:pos="5040"/>
+        </w:tabs>
+        <w:ind w:left="5040" w:hanging="360"/>
+      </w:pPr>
+    </w:lvl>
+    <w:lvl w:ilvl="7" w:tentative="1">
+      <w:start w:val="1"/>
+      <w:numFmt w:val="decimal"/>
+      <w:lvlText w:val="%8."/>
+      <w:lvlJc w:val="left"/>
+      <w:pPr>
+        <w:tabs>
+          <w:tab w:val="num" w:pos="5760"/>
+        </w:tabs>
+        <w:ind w:left="5760" w:hanging="360"/>
+      </w:pPr>
+    </w:lvl>
+    <w:lvl w:ilvl="8" w:tentative="1">
+      <w:start w:val="1"/>
+      <w:numFmt w:val="decimal"/>
+      <w:lvlText w:val="%9."/>
+      <w:lvlJc w:val="left"/>
+      <w:pPr>
+        <w:tabs>
+          <w:tab w:val="num" w:pos="6480"/>
+        </w:tabs>
+        <w:ind w:left="6480" w:hanging="360"/>
+      </w:pPr>
+    </w:lvl>
+  </w:abstractNum>
+  <w:abstractNum w:abstractNumId="11" w15:restartNumberingAfterBreak="0">
+    <w:nsid w:val="7DA87764"/>
+    <w:multiLevelType w:val="multilevel"/>
+    <w:tmpl w:val="10C0F1C0"/>
+    <w:lvl w:ilvl="0">
+      <w:start w:val="1"/>
+      <w:numFmt w:val="decimal"/>
+      <w:lvlText w:val="%1."/>
+      <w:lvlJc w:val="left"/>
+      <w:pPr>
+        <w:tabs>
+          <w:tab w:val="num" w:pos="720"/>
+        </w:tabs>
+        <w:ind w:left="720" w:hanging="360"/>
+      </w:pPr>
+    </w:lvl>
+    <w:lvl w:ilvl="1" w:tentative="1">
+      <w:start w:val="1"/>
+      <w:numFmt w:val="decimal"/>
+      <w:lvlText w:val="%2."/>
+      <w:lvlJc w:val="left"/>
+      <w:pPr>
+        <w:tabs>
+          <w:tab w:val="num" w:pos="1440"/>
+        </w:tabs>
+        <w:ind w:left="1440" w:hanging="360"/>
+      </w:pPr>
+    </w:lvl>
+    <w:lvl w:ilvl="2" w:tentative="1">
+      <w:start w:val="1"/>
+      <w:numFmt w:val="decimal"/>
+      <w:lvlText w:val="%3."/>
+      <w:lvlJc w:val="left"/>
+      <w:pPr>
+        <w:tabs>
+          <w:tab w:val="num" w:pos="2160"/>
+        </w:tabs>
+        <w:ind w:left="2160" w:hanging="360"/>
+      </w:pPr>
+    </w:lvl>
+    <w:lvl w:ilvl="3" w:tentative="1">
+      <w:start w:val="1"/>
+      <w:numFmt w:val="decimal"/>
+      <w:lvlText w:val="%4."/>
+      <w:lvlJc w:val="left"/>
+      <w:pPr>
+        <w:tabs>
+          <w:tab w:val="num" w:pos="2880"/>
+        </w:tabs>
+        <w:ind w:left="2880" w:hanging="360"/>
+      </w:pPr>
+    </w:lvl>
+    <w:lvl w:ilvl="4" w:tentative="1">
+      <w:start w:val="1"/>
+      <w:numFmt w:val="decimal"/>
+      <w:lvlText w:val="%5."/>
+      <w:lvlJc w:val="left"/>
+      <w:pPr>
+        <w:tabs>
+          <w:tab w:val="num" w:pos="3600"/>
+        </w:tabs>
+        <w:ind w:left="3600" w:hanging="360"/>
+      </w:pPr>
+    </w:lvl>
+    <w:lvl w:ilvl="5" w:tentative="1">
+      <w:start w:val="1"/>
+      <w:numFmt w:val="decimal"/>
+      <w:lvlText w:val="%6."/>
+      <w:lvlJc w:val="left"/>
+      <w:pPr>
+        <w:tabs>
+          <w:tab w:val="num" w:pos="4320"/>
+        </w:tabs>
+        <w:ind w:left="4320" w:hanging="360"/>
+      </w:pPr>
+    </w:lvl>
+    <w:lvl w:ilvl="6" w:tentative="1">
+      <w:start w:val="1"/>
+      <w:numFmt w:val="decimal"/>
+      <w:lvlText w:val="%7."/>
+      <w:lvlJc w:val="left"/>
+      <w:pPr>
+        <w:tabs>
+          <w:tab w:val="num" w:pos="5040"/>
+        </w:tabs>
+        <w:ind w:left="5040" w:hanging="360"/>
+      </w:pPr>
+    </w:lvl>
+    <w:lvl w:ilvl="7" w:tentative="1">
+      <w:start w:val="1"/>
+      <w:numFmt w:val="decimal"/>
+      <w:lvlText w:val="%8."/>
+      <w:lvlJc w:val="left"/>
+      <w:pPr>
+        <w:tabs>
+          <w:tab w:val="num" w:pos="5760"/>
+        </w:tabs>
+        <w:ind w:left="5760" w:hanging="360"/>
+      </w:pPr>
+    </w:lvl>
+    <w:lvl w:ilvl="8" w:tentative="1">
+      <w:start w:val="1"/>
+      <w:numFmt w:val="decimal"/>
+      <w:lvlText w:val="%9."/>
+      <w:lvlJc w:val="left"/>
+      <w:pPr>
+        <w:tabs>
+          <w:tab w:val="num" w:pos="6480"/>
+        </w:tabs>
+        <w:ind w:left="6480" w:hanging="360"/>
+      </w:pPr>
+    </w:lvl>
+  </w:abstractNum>
+  <w:num w:numId="1">
+    <w:abstractNumId w:val="11"/>
+  </w:num>
+  <w:num w:numId="2">
+    <w:abstractNumId w:val="10"/>
+  </w:num>
+  <w:num w:numId="3">
+    <w:abstractNumId w:val="5"/>
+  </w:num>
+  <w:num w:numId="4">
+    <w:abstractNumId w:val="4"/>
+  </w:num>
+  <w:num w:numId="5">
+    <w:abstractNumId w:val="7"/>
+  </w:num>
+  <w:num w:numId="6">
+    <w:abstractNumId w:val="1"/>
+  </w:num>
+  <w:num w:numId="7">
+    <w:abstractNumId w:val="2"/>
+  </w:num>
+  <w:num w:numId="8">
+    <w:abstractNumId w:val="9"/>
+  </w:num>
+  <w:num w:numId="9">
+    <w:abstractNumId w:val="0"/>
+  </w:num>
+  <w:num w:numId="10">
+    <w:abstractNumId w:val="8"/>
+  </w:num>
+  <w:num w:numId="11">
+    <w:abstractNumId w:val="6"/>
+  </w:num>
+  <w:num w:numId="12">
+    <w:abstractNumId w:val="3"/>
+  </w:num>
+</w:numbering>
+</file>
+
 <file path=word/styles.xml><?xml version="1.0" encoding="utf-8"?>
-<w:styles xmlns:mc="http://schemas.openxmlformats.org/markup-compatibility/2006" xmlns:r="http://schemas.openxmlformats.org/officeDocument/2006/relationships" xmlns:w="http://schemas.openxmlformats.org/wordprocessingml/2006/main" xmlns:w14="http://schemas.microsoft.com/office/word/2010/wordml" xmlns:w15="http://schemas.microsoft.com/office/word/2012/wordml" xmlns:w16cex="http://schemas.microsoft.com/office/word/2018/wordml/cex" xmlns:w16cid="http://schemas.microsoft.com/office/word/2016/wordml/cid" xmlns:w16="http://schemas.microsoft.com/office/word/2018/wordml" xmlns:w16du="http://schemas.microsoft.com/office/word/2023/wordml/word16du" xmlns:w16sdtdh="http://schemas.microsoft.com/office/word/2020/wordml/sdtdatahash" xmlns:w16se="http://schemas.microsoft.com/office/word/2015/wordml/symex" mc:Ignorable="w14 w15 w16se w16cid w16 w16cex w16sdtdh w16du">
+<w:styles xmlns:mc="http://schemas.openxmlformats.org/markup-compatibility/2006" xmlns:r="http://schemas.openxmlformats.org/officeDocument/2006/relationships" xmlns:w="http://schemas.openxmlformats.org/wordprocessingml/2006/main" xmlns:w14="http://schemas.microsoft.com/office/word/2010/wordml" xmlns:w15="http://schemas.microsoft.com/office/word/2012/wordml" xmlns:w16se="http://schemas.microsoft.com/office/word/2015/wordml/symex" mc:Ignorable="w14 w15 w16se">
   <w:docDefaults>
     <w:rPrDefault>
       <w:rPr>
@@ -306,7 +2224,7 @@
       </w:pPr>
     </w:pPrDefault>
   </w:docDefaults>
-  <w:latentStyles w:defLockedState="0" w:defUIPriority="99" w:defSemiHidden="0" w:defUnhideWhenUsed="0" w:defQFormat="0" w:count="376">
+  <w:latentStyles w:defLockedState="0" w:defUIPriority="99" w:defSemiHidden="0" w:defUnhideWhenUsed="0" w:defQFormat="0" w:count="371">
     <w:lsdException w:name="Normal" w:uiPriority="0" w:qFormat="1"/>
     <w:lsdException w:name="heading 1" w:uiPriority="9" w:qFormat="1"/>
     <w:lsdException w:name="heading 2" w:semiHidden="1" w:uiPriority="9" w:unhideWhenUsed="1" w:qFormat="1"/>
@@ -678,11 +2596,6 @@
     <w:lsdException w:name="List Table 5 Dark Accent 6" w:uiPriority="50"/>
     <w:lsdException w:name="List Table 6 Colorful Accent 6" w:uiPriority="51"/>
     <w:lsdException w:name="List Table 7 Colorful Accent 6" w:uiPriority="52"/>
-    <w:lsdException w:name="Mention" w:semiHidden="1" w:unhideWhenUsed="1"/>
-    <w:lsdException w:name="Smart Hyperlink" w:semiHidden="1" w:unhideWhenUsed="1"/>
-    <w:lsdException w:name="Hashtag" w:semiHidden="1" w:unhideWhenUsed="1"/>
-    <w:lsdException w:name="Unresolved Mention" w:semiHidden="1" w:unhideWhenUsed="1"/>
-    <w:lsdException w:name="Smart Link" w:semiHidden="1" w:unhideWhenUsed="1"/>
   </w:latentStyles>
   <w:style w:type="paragraph" w:default="1" w:styleId="Normal">
     <w:name w:val="Normal"/>

</xml_diff>